<commit_message>
Update AndroCom - P2P Communication without Internet.docx
- fixed format issue.

Co-Authored-By: Umer Ahmed <84404257+imumer16@users.noreply.github.com>
Co-Authored-By: Wasia  <130079998+Wasia-Ibrar@users.noreply.github.com>
</commit_message>
<xml_diff>
--- a/Documentation/AndroCom - P2P Communication without Internet.docx
+++ b/Documentation/AndroCom - P2P Communication without Internet.docx
@@ -9288,6 +9288,9 @@
       </w:r>
     </w:p>
     <w:p>
+      <w:pPr>
+        <w:jc w:val="both"/>
+      </w:pPr>
       <w:r>
         <w:t xml:space="preserve">In today's world, the internet has become such an integral part of our lives that if it were to go down tomorrow, most forms of communication, such as messaging, calls, and video communication, would cease to function. </w:t>
       </w:r>
@@ -9302,6 +9305,9 @@
       </w:r>
     </w:p>
     <w:p>
+      <w:pPr>
+        <w:jc w:val="both"/>
+      </w:pPr>
       <w:r>
         <w:rPr>
           <w:i/>
@@ -9313,6 +9319,9 @@
       </w:r>
     </w:p>
     <w:p>
+      <w:pPr>
+        <w:jc w:val="both"/>
+      </w:pPr>
       <w:r>
         <w:t>This functionality is implemented through an AD HOC network that is created using a microcontroller, specifically a Raspberry Pi, which serves as a critical component of the system. A server is created on the Raspberry Pi using Python, enabling packet transfer between the Raspberry Pi and the devices using AndroCom. This innovative setup ensures secure and efficient communication while bypassing the need for a traditional internet connection, addressing the challenges posed by internet interruptions or limited access scenarios.</w:t>
       </w:r>
@@ -9337,6 +9346,7 @@
     <w:p>
       <w:pPr>
         <w:pStyle w:val="Normal1"/>
+        <w:jc w:val="both"/>
       </w:pPr>
       <w:r>
         <w:t>At present, a noticeable gap exists in the market for apps that offer communication functionality independent of an internet connection. AndroCom, by enabling text messaging, voice calls</w:t>
@@ -9354,10 +9364,7 @@
         <w:t>, distinguishes itself as an innovative solution that fills this void. Unlike conventional applications that rely on internet connectivity, AndroCom offers users a novel approach to communication in scenarios where such connectivity may be unavailable or limited, addressing a critical need in today's interconnected world.</w:t>
       </w:r>
     </w:p>
-    <w:p>
-      <w:bookmarkStart w:id="14" w:name="_GoBack"/>
-      <w:bookmarkEnd w:id="14"/>
-    </w:p>
+    <w:p/>
     <w:p>
       <w:pPr>
         <w:pStyle w:val="Heading2"/>
@@ -9366,14 +9373,17 @@
           <w:numId w:val="42"/>
         </w:numPr>
       </w:pPr>
-      <w:bookmarkStart w:id="15" w:name="_1ksv4uv" w:colFirst="0" w:colLast="0"/>
-      <w:bookmarkEnd w:id="15"/>
+      <w:bookmarkStart w:id="14" w:name="_1ksv4uv" w:colFirst="0" w:colLast="0"/>
+      <w:bookmarkEnd w:id="14"/>
       <w:r>
         <w:lastRenderedPageBreak/>
         <w:t>Business Scope</w:t>
       </w:r>
     </w:p>
     <w:p>
+      <w:pPr>
+        <w:jc w:val="both"/>
+      </w:pPr>
       <w:r>
         <w:t>The business scope of AndroCom</w:t>
       </w:r>
@@ -9402,8 +9412,8 @@
           <w:numId w:val="42"/>
         </w:numPr>
       </w:pPr>
-      <w:bookmarkStart w:id="16" w:name="_44sinio" w:colFirst="0" w:colLast="0"/>
-      <w:bookmarkEnd w:id="16"/>
+      <w:bookmarkStart w:id="15" w:name="_44sinio" w:colFirst="0" w:colLast="0"/>
+      <w:bookmarkEnd w:id="15"/>
       <w:r>
         <w:t>Useful Tools and Technologies</w:t>
       </w:r>
@@ -9411,6 +9421,7 @@
     <w:p>
       <w:pPr>
         <w:pStyle w:val="Normal1"/>
+        <w:jc w:val="both"/>
       </w:pPr>
       <w:r>
         <w:t>Following is a list of technologies that are used for designing, development and testing phases of the project:</w:t>
@@ -9503,6 +9514,7 @@
     <w:p>
       <w:pPr>
         <w:pStyle w:val="Normal1"/>
+        <w:jc w:val="both"/>
       </w:pPr>
       <w:r>
         <w:t>In our application development, we will employ a hybrid approach, primarily utilizing Kotlin for its modern features and conciseness, while also integrating Java where necessary for specific algorithms</w:t>
@@ -9539,11 +9551,6 @@
       <w:r>
         <w:br w:type="page"/>
       </w:r>
-    </w:p>
-    <w:p>
-      <w:pPr>
-        <w:pStyle w:val="Normal1"/>
-      </w:pPr>
     </w:p>
     <w:p>
       <w:pPr>
@@ -9553,9 +9560,10 @@
           <w:numId w:val="42"/>
         </w:numPr>
       </w:pPr>
-      <w:bookmarkStart w:id="17" w:name="_2jxsxqh" w:colFirst="0" w:colLast="0"/>
-      <w:bookmarkEnd w:id="17"/>
-      <w:r>
+      <w:bookmarkStart w:id="16" w:name="_2jxsxqh" w:colFirst="0" w:colLast="0"/>
+      <w:bookmarkEnd w:id="16"/>
+      <w:r>
+        <w:lastRenderedPageBreak/>
         <w:t>Project Work Breakdown</w:t>
       </w:r>
     </w:p>
@@ -9563,6 +9571,35 @@
       <w:pPr>
         <w:pStyle w:val="Normal1"/>
       </w:pPr>
+      <w:r>
+        <w:rPr>
+          <w:noProof/>
+        </w:rPr>
+        <w:drawing>
+          <wp:anchor distT="0" distB="0" distL="114300" distR="114300" simplePos="0" relativeHeight="251659776" behindDoc="0" locked="0" layoutInCell="1" allowOverlap="1" wp14:anchorId="7D16E3DE" wp14:editId="707E7965">
+            <wp:simplePos x="0" y="0"/>
+            <wp:positionH relativeFrom="column">
+              <wp:posOffset>38100</wp:posOffset>
+            </wp:positionH>
+            <wp:positionV relativeFrom="page">
+              <wp:posOffset>1543050</wp:posOffset>
+            </wp:positionV>
+            <wp:extent cx="5943600" cy="6353175"/>
+            <wp:effectExtent l="38100" t="0" r="0" b="0"/>
+            <wp:wrapTopAndBottom/>
+            <wp:docPr id="4" name="Diagram 4"/>
+            <wp:cNvGraphicFramePr/>
+            <a:graphic xmlns:a="http://schemas.openxmlformats.org/drawingml/2006/main">
+              <a:graphicData uri="http://schemas.openxmlformats.org/drawingml/2006/diagram">
+                <dgm:relIds xmlns:dgm="http://schemas.openxmlformats.org/drawingml/2006/diagram" xmlns:r="http://schemas.openxmlformats.org/officeDocument/2006/relationships" r:dm="rId12" r:lo="rId13" r:qs="rId14" r:cs="rId15"/>
+              </a:graphicData>
+            </a:graphic>
+            <wp14:sizeRelV relativeFrom="margin">
+              <wp14:pctHeight>0</wp14:pctHeight>
+            </wp14:sizeRelV>
+          </wp:anchor>
+        </w:drawing>
+      </w:r>
       <w:r>
         <w:rPr>
           <w:noProof/>
@@ -9645,39 +9682,13 @@
         </w:pict>
       </w:r>
       <w:r>
-        <w:rPr>
-          <w:noProof/>
-        </w:rPr>
-        <w:drawing>
-          <wp:anchor distT="0" distB="0" distL="114300" distR="114300" simplePos="0" relativeHeight="251659776" behindDoc="0" locked="0" layoutInCell="1" allowOverlap="1" wp14:anchorId="7D16E3DE" wp14:editId="7230BC5F">
-            <wp:simplePos x="0" y="0"/>
-            <wp:positionH relativeFrom="column">
-              <wp:posOffset>38100</wp:posOffset>
-            </wp:positionH>
-            <wp:positionV relativeFrom="page">
-              <wp:posOffset>2057400</wp:posOffset>
-            </wp:positionV>
-            <wp:extent cx="5943600" cy="5838825"/>
-            <wp:effectExtent l="38100" t="0" r="0" b="0"/>
-            <wp:wrapTopAndBottom/>
-            <wp:docPr id="4" name="Diagram 4"/>
-            <wp:cNvGraphicFramePr/>
-            <a:graphic xmlns:a="http://schemas.openxmlformats.org/drawingml/2006/main">
-              <a:graphicData uri="http://schemas.openxmlformats.org/drawingml/2006/diagram">
-                <dgm:relIds xmlns:dgm="http://schemas.openxmlformats.org/drawingml/2006/diagram" xmlns:r="http://schemas.openxmlformats.org/officeDocument/2006/relationships" r:dm="rId12" r:lo="rId13" r:qs="rId14" r:cs="rId15"/>
-              </a:graphicData>
-            </a:graphic>
-            <wp14:sizeRelV relativeFrom="margin">
-              <wp14:pctHeight>0</wp14:pctHeight>
-            </wp14:sizeRelV>
-          </wp:anchor>
-        </w:drawing>
-      </w:r>
-      <w:r>
         <w:t>The project work breakdown for the AndroCom is given in Figure 1.1.</w:t>
       </w:r>
     </w:p>
-    <w:p/>
+    <w:p>
+      <w:bookmarkStart w:id="17" w:name="_GoBack"/>
+      <w:bookmarkEnd w:id="17"/>
+    </w:p>
     <w:p>
       <w:pPr>
         <w:pStyle w:val="Heading2"/>
@@ -17107,7 +17118,7 @@
       <w:rPr>
         <w:noProof/>
       </w:rPr>
-      <w:t>22</w:t>
+      <w:t>24</w:t>
     </w:r>
     <w:r>
       <w:rPr>
@@ -26643,7 +26654,7 @@
       </dsp:nvSpPr>
       <dsp:spPr>
         <a:xfrm>
-          <a:off x="2971800" y="670001"/>
+          <a:off x="2971800" y="927176"/>
           <a:ext cx="2470272" cy="939546"/>
         </a:xfrm>
         <a:custGeom>
@@ -26704,7 +26715,7 @@
       </dsp:nvSpPr>
       <dsp:spPr>
         <a:xfrm>
-          <a:off x="3827155" y="2111075"/>
+          <a:off x="3827155" y="2368250"/>
           <a:ext cx="156255" cy="3177327"/>
         </a:xfrm>
         <a:custGeom>
@@ -26762,7 +26773,7 @@
       </dsp:nvSpPr>
       <dsp:spPr>
         <a:xfrm>
-          <a:off x="3827155" y="2111075"/>
+          <a:off x="3827155" y="2368250"/>
           <a:ext cx="156255" cy="2465158"/>
         </a:xfrm>
         <a:custGeom>
@@ -26820,7 +26831,7 @@
       </dsp:nvSpPr>
       <dsp:spPr>
         <a:xfrm>
-          <a:off x="3827155" y="2111075"/>
+          <a:off x="3827155" y="2368250"/>
           <a:ext cx="156255" cy="1752989"/>
         </a:xfrm>
         <a:custGeom>
@@ -26878,7 +26889,7 @@
       </dsp:nvSpPr>
       <dsp:spPr>
         <a:xfrm>
-          <a:off x="3827155" y="2111075"/>
+          <a:off x="3827155" y="2368250"/>
           <a:ext cx="156255" cy="1040820"/>
         </a:xfrm>
         <a:custGeom>
@@ -26936,7 +26947,7 @@
       </dsp:nvSpPr>
       <dsp:spPr>
         <a:xfrm>
-          <a:off x="2971800" y="670001"/>
+          <a:off x="2971800" y="927176"/>
           <a:ext cx="1256577" cy="939546"/>
         </a:xfrm>
         <a:custGeom>
@@ -26997,7 +27008,7 @@
       </dsp:nvSpPr>
       <dsp:spPr>
         <a:xfrm>
-          <a:off x="2613458" y="2111075"/>
+          <a:off x="2613458" y="2368250"/>
           <a:ext cx="156255" cy="1760853"/>
         </a:xfrm>
         <a:custGeom>
@@ -27055,7 +27066,7 @@
       </dsp:nvSpPr>
       <dsp:spPr>
         <a:xfrm>
-          <a:off x="2613458" y="2111075"/>
+          <a:off x="2613458" y="2368250"/>
           <a:ext cx="156255" cy="1048684"/>
         </a:xfrm>
         <a:custGeom>
@@ -27113,7 +27124,7 @@
       </dsp:nvSpPr>
       <dsp:spPr>
         <a:xfrm>
-          <a:off x="2926080" y="670001"/>
+          <a:off x="2926080" y="927176"/>
           <a:ext cx="91440" cy="939546"/>
         </a:xfrm>
         <a:custGeom>
@@ -27174,7 +27185,7 @@
       </dsp:nvSpPr>
       <dsp:spPr>
         <a:xfrm>
-          <a:off x="1800983" y="670001"/>
+          <a:off x="1800983" y="927176"/>
           <a:ext cx="1170816" cy="939546"/>
         </a:xfrm>
         <a:custGeom>
@@ -27235,7 +27246,7 @@
       </dsp:nvSpPr>
       <dsp:spPr>
         <a:xfrm>
-          <a:off x="548138" y="670001"/>
+          <a:off x="548138" y="927176"/>
           <a:ext cx="2423661" cy="939546"/>
         </a:xfrm>
         <a:custGeom>
@@ -27296,7 +27307,7 @@
       </dsp:nvSpPr>
       <dsp:spPr>
         <a:xfrm>
-          <a:off x="2470272" y="168473"/>
+          <a:off x="2470272" y="425648"/>
           <a:ext cx="1003055" cy="501527"/>
         </a:xfrm>
         <a:prstGeom prst="rect">
@@ -27362,7 +27373,7 @@
         </a:p>
       </dsp:txBody>
       <dsp:txXfrm>
-        <a:off x="2470272" y="168473"/>
+        <a:off x="2470272" y="425648"/>
         <a:ext cx="1003055" cy="501527"/>
       </dsp:txXfrm>
     </dsp:sp>
@@ -27373,7 +27384,7 @@
       </dsp:nvSpPr>
       <dsp:spPr>
         <a:xfrm>
-          <a:off x="7461" y="1609547"/>
+          <a:off x="7461" y="1866722"/>
           <a:ext cx="1081353" cy="501527"/>
         </a:xfrm>
         <a:prstGeom prst="rect">
@@ -27443,7 +27454,7 @@
         </a:p>
       </dsp:txBody>
       <dsp:txXfrm>
-        <a:off x="7461" y="1609547"/>
+        <a:off x="7461" y="1866722"/>
         <a:ext cx="1081353" cy="501527"/>
       </dsp:txXfrm>
     </dsp:sp>
@@ -27454,7 +27465,7 @@
       </dsp:nvSpPr>
       <dsp:spPr>
         <a:xfrm>
-          <a:off x="1299456" y="1609547"/>
+          <a:off x="1299456" y="1866722"/>
           <a:ext cx="1003055" cy="501527"/>
         </a:xfrm>
         <a:prstGeom prst="rect">
@@ -27524,7 +27535,7 @@
         </a:p>
       </dsp:txBody>
       <dsp:txXfrm>
-        <a:off x="1299456" y="1609547"/>
+        <a:off x="1299456" y="1866722"/>
         <a:ext cx="1003055" cy="501527"/>
       </dsp:txXfrm>
     </dsp:sp>
@@ -27535,7 +27546,7 @@
       </dsp:nvSpPr>
       <dsp:spPr>
         <a:xfrm>
-          <a:off x="2513153" y="1609547"/>
+          <a:off x="2513153" y="1866722"/>
           <a:ext cx="1003055" cy="501527"/>
         </a:xfrm>
         <a:prstGeom prst="rect">
@@ -27605,7 +27616,7 @@
         </a:p>
       </dsp:txBody>
       <dsp:txXfrm>
-        <a:off x="2513153" y="1609547"/>
+        <a:off x="2513153" y="1866722"/>
         <a:ext cx="1003055" cy="501527"/>
       </dsp:txXfrm>
     </dsp:sp>
@@ -27616,7 +27627,7 @@
       </dsp:nvSpPr>
       <dsp:spPr>
         <a:xfrm>
-          <a:off x="2769714" y="2908995"/>
+          <a:off x="2769714" y="3166170"/>
           <a:ext cx="1003055" cy="501527"/>
         </a:xfrm>
         <a:prstGeom prst="rect">
@@ -27686,7 +27697,7 @@
         </a:p>
       </dsp:txBody>
       <dsp:txXfrm>
-        <a:off x="2769714" y="2908995"/>
+        <a:off x="2769714" y="3166170"/>
         <a:ext cx="1003055" cy="501527"/>
       </dsp:txXfrm>
     </dsp:sp>
@@ -27697,7 +27708,7 @@
       </dsp:nvSpPr>
       <dsp:spPr>
         <a:xfrm>
-          <a:off x="2769714" y="3621164"/>
+          <a:off x="2769714" y="3878339"/>
           <a:ext cx="1003055" cy="501527"/>
         </a:xfrm>
         <a:prstGeom prst="rect">
@@ -27767,7 +27778,7 @@
         </a:p>
       </dsp:txBody>
       <dsp:txXfrm>
-        <a:off x="2769714" y="3621164"/>
+        <a:off x="2769714" y="3878339"/>
         <a:ext cx="1003055" cy="501527"/>
       </dsp:txXfrm>
     </dsp:sp>
@@ -27778,7 +27789,7 @@
       </dsp:nvSpPr>
       <dsp:spPr>
         <a:xfrm>
-          <a:off x="3726849" y="1609547"/>
+          <a:off x="3726849" y="1866722"/>
           <a:ext cx="1003055" cy="501527"/>
         </a:xfrm>
         <a:prstGeom prst="rect">
@@ -27848,7 +27859,7 @@
         </a:p>
       </dsp:txBody>
       <dsp:txXfrm>
-        <a:off x="3726849" y="1609547"/>
+        <a:off x="3726849" y="1866722"/>
         <a:ext cx="1003055" cy="501527"/>
       </dsp:txXfrm>
     </dsp:sp>
@@ -27859,7 +27870,7 @@
       </dsp:nvSpPr>
       <dsp:spPr>
         <a:xfrm>
-          <a:off x="3983411" y="2901131"/>
+          <a:off x="3983411" y="3158306"/>
           <a:ext cx="1003055" cy="501527"/>
         </a:xfrm>
         <a:prstGeom prst="rect">
@@ -27929,7 +27940,7 @@
         </a:p>
       </dsp:txBody>
       <dsp:txXfrm>
-        <a:off x="3983411" y="2901131"/>
+        <a:off x="3983411" y="3158306"/>
         <a:ext cx="1003055" cy="501527"/>
       </dsp:txXfrm>
     </dsp:sp>
@@ -27940,7 +27951,7 @@
       </dsp:nvSpPr>
       <dsp:spPr>
         <a:xfrm>
-          <a:off x="3983411" y="3613300"/>
+          <a:off x="3983411" y="3870475"/>
           <a:ext cx="1003055" cy="501527"/>
         </a:xfrm>
         <a:prstGeom prst="rect">
@@ -28010,7 +28021,7 @@
         </a:p>
       </dsp:txBody>
       <dsp:txXfrm>
-        <a:off x="3983411" y="3613300"/>
+        <a:off x="3983411" y="3870475"/>
         <a:ext cx="1003055" cy="501527"/>
       </dsp:txXfrm>
     </dsp:sp>
@@ -28021,7 +28032,7 @@
       </dsp:nvSpPr>
       <dsp:spPr>
         <a:xfrm>
-          <a:off x="3983411" y="4325469"/>
+          <a:off x="3983411" y="4582644"/>
           <a:ext cx="1003055" cy="501527"/>
         </a:xfrm>
         <a:prstGeom prst="rect">
@@ -28091,7 +28102,7 @@
         </a:p>
       </dsp:txBody>
       <dsp:txXfrm>
-        <a:off x="3983411" y="4325469"/>
+        <a:off x="3983411" y="4582644"/>
         <a:ext cx="1003055" cy="501527"/>
       </dsp:txXfrm>
     </dsp:sp>
@@ -28102,7 +28113,7 @@
       </dsp:nvSpPr>
       <dsp:spPr>
         <a:xfrm>
-          <a:off x="3983411" y="5037639"/>
+          <a:off x="3983411" y="5294814"/>
           <a:ext cx="1003055" cy="501527"/>
         </a:xfrm>
         <a:prstGeom prst="rect">
@@ -28173,7 +28184,7 @@
         </a:p>
       </dsp:txBody>
       <dsp:txXfrm>
-        <a:off x="3983411" y="5037639"/>
+        <a:off x="3983411" y="5294814"/>
         <a:ext cx="1003055" cy="501527"/>
       </dsp:txXfrm>
     </dsp:sp>
@@ -28184,7 +28195,7 @@
       </dsp:nvSpPr>
       <dsp:spPr>
         <a:xfrm>
-          <a:off x="4940544" y="1609547"/>
+          <a:off x="4940544" y="1866722"/>
           <a:ext cx="1003055" cy="501527"/>
         </a:xfrm>
         <a:prstGeom prst="rect">
@@ -28254,7 +28265,7 @@
         </a:p>
       </dsp:txBody>
       <dsp:txXfrm>
-        <a:off x="4940544" y="1609547"/>
+        <a:off x="4940544" y="1866722"/>
         <a:ext cx="1003055" cy="501527"/>
       </dsp:txXfrm>
     </dsp:sp>
@@ -30726,6 +30737,15 @@
 </file>
 
 <file path=customXml/item1.xml><?xml version="1.0" encoding="utf-8"?>
+<?mso-contentType ?>
+<FormTemplates xmlns="http://schemas.microsoft.com/sharepoint/v3/contenttype/forms">
+  <Display>DocumentLibraryForm</Display>
+  <Edit>DocumentLibraryForm</Edit>
+  <New>DocumentLibraryForm</New>
+</FormTemplates>
+</file>
+
+<file path=customXml/item2.xml><?xml version="1.0" encoding="utf-8"?>
 <ct:contentTypeSchema xmlns:ct="http://schemas.microsoft.com/office/2006/metadata/contentType" xmlns:ma="http://schemas.microsoft.com/office/2006/metadata/properties/metaAttributes" ct:_="" ma:_="" ma:contentTypeName="Document" ma:contentTypeID="0x0101007531011049B56141A5D4F6D3F134CC4B" ma:contentTypeVersion="4" ma:contentTypeDescription="Create a new document." ma:contentTypeScope="" ma:versionID="ce1ee86e261a62b6cda09e885ec63d19">
   <xsd:schema xmlns:xsd="http://www.w3.org/2001/XMLSchema" xmlns:xs="http://www.w3.org/2001/XMLSchema" xmlns:p="http://schemas.microsoft.com/office/2006/metadata/properties" xmlns:ns2="7ab47224-a157-4a69-a90d-bc28627250dd" targetNamespace="http://schemas.microsoft.com/office/2006/metadata/properties" ma:root="true" ma:fieldsID="0c13d5d2d53022b1338d9f8c0b9bb809" ns2:_="">
     <xsd:import namespace="7ab47224-a157-4a69-a90d-bc28627250dd"/>
@@ -30871,15 +30891,6 @@
 </ct:contentTypeSchema>
 </file>
 
-<file path=customXml/item2.xml><?xml version="1.0" encoding="utf-8"?>
-<?mso-contentType ?>
-<FormTemplates xmlns="http://schemas.microsoft.com/sharepoint/v3/contenttype/forms">
-  <Display>DocumentLibraryForm</Display>
-  <Edit>DocumentLibraryForm</Edit>
-  <New>DocumentLibraryForm</New>
-</FormTemplates>
-</file>
-
 <file path=customXml/item3.xml><?xml version="1.0" encoding="utf-8"?>
 <p:properties xmlns:p="http://schemas.microsoft.com/office/2006/metadata/properties" xmlns:xsi="http://www.w3.org/2001/XMLSchema-instance" xmlns:pc="http://schemas.microsoft.com/office/infopath/2007/PartnerControls">
   <documentManagement/>
@@ -30887,6 +30898,14 @@
 </file>
 
 <file path=customXml/itemProps1.xml><?xml version="1.0" encoding="utf-8"?>
+<ds:datastoreItem xmlns:ds="http://schemas.openxmlformats.org/officeDocument/2006/customXml" ds:itemID="{ECB243F7-96EB-4CED-AF9D-2EEC775D7B51}">
+  <ds:schemaRefs>
+    <ds:schemaRef ds:uri="http://schemas.microsoft.com/sharepoint/v3/contenttype/forms"/>
+  </ds:schemaRefs>
+</ds:datastoreItem>
+</file>
+
+<file path=customXml/itemProps2.xml><?xml version="1.0" encoding="utf-8"?>
 <ds:datastoreItem xmlns:ds="http://schemas.openxmlformats.org/officeDocument/2006/customXml" ds:itemID="{B16A9E8A-AEE8-4121-802E-73E7CAD5E8D3}">
   <ds:schemaRefs>
     <ds:schemaRef ds:uri="http://schemas.microsoft.com/office/2006/metadata/contentType"/>
@@ -30904,14 +30923,6 @@
 </ds:datastoreItem>
 </file>
 
-<file path=customXml/itemProps2.xml><?xml version="1.0" encoding="utf-8"?>
-<ds:datastoreItem xmlns:ds="http://schemas.openxmlformats.org/officeDocument/2006/customXml" ds:itemID="{ECB243F7-96EB-4CED-AF9D-2EEC775D7B51}">
-  <ds:schemaRefs>
-    <ds:schemaRef ds:uri="http://schemas.microsoft.com/sharepoint/v3/contenttype/forms"/>
-  </ds:schemaRefs>
-</ds:datastoreItem>
-</file>
-
 <file path=customXml/itemProps3.xml><?xml version="1.0" encoding="utf-8"?>
 <ds:datastoreItem xmlns:ds="http://schemas.openxmlformats.org/officeDocument/2006/customXml" ds:itemID="{FB64EF37-C97F-4FD7-9A3E-2DC716B799B4}">
   <ds:schemaRefs>

</xml_diff>